<commit_message>
abouot to give up on this code
</commit_message>
<xml_diff>
--- a/academic_integrity_001_P1.docx
+++ b/academic_integrity_001_P1.docx
@@ -1225,17 +1225,1232 @@
           <w:ilvl w:val="0"/>
           <w:numId w:val="2"/>
         </w:numPr>
+        <w:shd w:val="clear" w:color="auto" w:fill="131010"/>
+        <w:spacing w:after="0" w:line="270" w:lineRule="atLeast"/>
+        <w:rPr>
+          <w:rFonts w:ascii="Menlo" w:eastAsia="Times New Roman" w:hAnsi="Menlo" w:cs="Menlo"/>
+          <w:color w:val="EEFFFF"/>
+          <w:sz w:val="18"/>
+          <w:szCs w:val="18"/>
+        </w:rPr>
+      </w:pPr>
+      <w:r>
+        <w:rPr>
+          <w:rFonts w:ascii="Menlo" w:eastAsia="Times New Roman" w:hAnsi="Menlo" w:cs="Menlo"/>
+          <w:i/>
+          <w:iCs/>
+          <w:color w:val="B2B2B2"/>
+          <w:sz w:val="18"/>
+          <w:szCs w:val="18"/>
+        </w:rPr>
+        <w:t>// function to remove comments</w:t>
+      </w:r>
+    </w:p>
+    <w:p>
+      <w:pPr>
+        <w:shd w:val="clear" w:color="auto" w:fill="131010"/>
+        <w:spacing w:after="0" w:line="270" w:lineRule="atLeast"/>
+        <w:rPr>
+          <w:rFonts w:ascii="Menlo" w:eastAsia="Times New Roman" w:hAnsi="Menlo" w:cs="Menlo"/>
+          <w:color w:val="EEFFFF"/>
+          <w:sz w:val="18"/>
+          <w:szCs w:val="18"/>
+        </w:rPr>
+      </w:pPr>
+      <w:r>
+        <w:rPr>
+          <w:rFonts w:ascii="Menlo" w:eastAsia="Times New Roman" w:hAnsi="Menlo" w:cs="Menlo"/>
+          <w:color w:val="FAC863"/>
+          <w:sz w:val="18"/>
+          <w:szCs w:val="18"/>
+        </w:rPr>
+        <w:t>string</w:t>
+      </w:r>
+      <w:r>
+        <w:rPr>
+          <w:rFonts w:ascii="Menlo" w:eastAsia="Times New Roman" w:hAnsi="Menlo" w:cs="Menlo"/>
+          <w:color w:val="EEFFFF"/>
+          <w:sz w:val="18"/>
+          <w:szCs w:val="18"/>
+        </w:rPr>
+        <w:t xml:space="preserve"> </w:t>
+      </w:r>
+      <w:proofErr w:type="spellStart"/>
+      <w:proofErr w:type="gramStart"/>
+      <w:r>
+        <w:rPr>
+          <w:rFonts w:ascii="Menlo" w:eastAsia="Times New Roman" w:hAnsi="Menlo" w:cs="Menlo"/>
+          <w:color w:val="79B6F2"/>
+          <w:sz w:val="18"/>
+          <w:szCs w:val="18"/>
+        </w:rPr>
+        <w:t>removeComments</w:t>
+      </w:r>
+      <w:proofErr w:type="spellEnd"/>
+      <w:r>
+        <w:rPr>
+          <w:rFonts w:ascii="Menlo" w:eastAsia="Times New Roman" w:hAnsi="Menlo" w:cs="Menlo"/>
+          <w:color w:val="88C6BE"/>
+          <w:sz w:val="18"/>
+          <w:szCs w:val="18"/>
+        </w:rPr>
+        <w:t>(</w:t>
+      </w:r>
+      <w:proofErr w:type="gramEnd"/>
+      <w:r>
+        <w:rPr>
+          <w:rFonts w:ascii="Menlo" w:eastAsia="Times New Roman" w:hAnsi="Menlo" w:cs="Menlo"/>
+          <w:color w:val="FAC863"/>
+          <w:sz w:val="18"/>
+          <w:szCs w:val="18"/>
+        </w:rPr>
+        <w:t>string</w:t>
+      </w:r>
+      <w:r>
+        <w:rPr>
+          <w:rFonts w:ascii="Menlo" w:eastAsia="Times New Roman" w:hAnsi="Menlo" w:cs="Menlo"/>
+          <w:color w:val="EEFFFF"/>
+          <w:sz w:val="18"/>
+          <w:szCs w:val="18"/>
+        </w:rPr>
+        <w:t xml:space="preserve"> </w:t>
+      </w:r>
+      <w:r>
+        <w:rPr>
+          <w:rFonts w:ascii="Menlo" w:eastAsia="Times New Roman" w:hAnsi="Menlo" w:cs="Menlo"/>
+          <w:color w:val="FFFFFF"/>
+          <w:sz w:val="18"/>
+          <w:szCs w:val="18"/>
+        </w:rPr>
+        <w:t>str</w:t>
+      </w:r>
+      <w:r>
+        <w:rPr>
+          <w:rFonts w:ascii="Menlo" w:eastAsia="Times New Roman" w:hAnsi="Menlo" w:cs="Menlo"/>
+          <w:color w:val="88C6BE"/>
+          <w:sz w:val="18"/>
+          <w:szCs w:val="18"/>
+        </w:rPr>
+        <w:t>)</w:t>
+      </w:r>
+    </w:p>
+    <w:p>
+      <w:pPr>
+        <w:shd w:val="clear" w:color="auto" w:fill="131010"/>
+        <w:spacing w:after="0" w:line="270" w:lineRule="atLeast"/>
+        <w:rPr>
+          <w:rFonts w:ascii="Menlo" w:eastAsia="Times New Roman" w:hAnsi="Menlo" w:cs="Menlo"/>
+          <w:color w:val="EEFFFF"/>
+          <w:sz w:val="18"/>
+          <w:szCs w:val="18"/>
+        </w:rPr>
+      </w:pPr>
+      <w:r>
+        <w:rPr>
+          <w:rFonts w:ascii="Menlo" w:eastAsia="Times New Roman" w:hAnsi="Menlo" w:cs="Menlo"/>
+          <w:color w:val="88C6BE"/>
+          <w:sz w:val="18"/>
+          <w:szCs w:val="18"/>
+        </w:rPr>
+        <w:t>{</w:t>
+      </w:r>
+    </w:p>
+    <w:p>
+      <w:pPr>
+        <w:shd w:val="clear" w:color="auto" w:fill="131010"/>
+        <w:spacing w:after="0" w:line="270" w:lineRule="atLeast"/>
+        <w:rPr>
+          <w:rFonts w:ascii="Menlo" w:eastAsia="Times New Roman" w:hAnsi="Menlo" w:cs="Menlo"/>
+          <w:color w:val="EEFFFF"/>
+          <w:sz w:val="18"/>
+          <w:szCs w:val="18"/>
+        </w:rPr>
+      </w:pPr>
+      <w:r>
+        <w:rPr>
+          <w:rFonts w:ascii="Menlo" w:eastAsia="Times New Roman" w:hAnsi="Menlo" w:cs="Menlo"/>
+          <w:color w:val="EEFFFF"/>
+          <w:sz w:val="18"/>
+          <w:szCs w:val="18"/>
+        </w:rPr>
+        <w:t xml:space="preserve">    </w:t>
+      </w:r>
+      <w:proofErr w:type="spellStart"/>
+      <w:r>
+        <w:rPr>
+          <w:rFonts w:ascii="Menlo" w:eastAsia="Times New Roman" w:hAnsi="Menlo" w:cs="Menlo"/>
+          <w:color w:val="FAC863"/>
+          <w:sz w:val="18"/>
+          <w:szCs w:val="18"/>
+        </w:rPr>
+        <w:t>size_t</w:t>
+      </w:r>
+      <w:proofErr w:type="spellEnd"/>
+      <w:r>
+        <w:rPr>
+          <w:rFonts w:ascii="Menlo" w:eastAsia="Times New Roman" w:hAnsi="Menlo" w:cs="Menlo"/>
+          <w:color w:val="EEFFFF"/>
+          <w:sz w:val="18"/>
+          <w:szCs w:val="18"/>
+        </w:rPr>
+        <w:t xml:space="preserve"> </w:t>
+      </w:r>
+      <w:proofErr w:type="spellStart"/>
+      <w:r>
+        <w:rPr>
+          <w:rFonts w:ascii="Menlo" w:eastAsia="Times New Roman" w:hAnsi="Menlo" w:cs="Menlo"/>
+          <w:color w:val="EEFFFF"/>
+          <w:sz w:val="18"/>
+          <w:szCs w:val="18"/>
+        </w:rPr>
+        <w:t>startOfComment</w:t>
+      </w:r>
+      <w:proofErr w:type="spellEnd"/>
+      <w:r>
+        <w:rPr>
+          <w:rFonts w:ascii="Menlo" w:eastAsia="Times New Roman" w:hAnsi="Menlo" w:cs="Menlo"/>
+          <w:color w:val="EEFFFF"/>
+          <w:sz w:val="18"/>
+          <w:szCs w:val="18"/>
+        </w:rPr>
+        <w:t xml:space="preserve"> </w:t>
+      </w:r>
+      <w:r>
+        <w:rPr>
+          <w:rFonts w:ascii="Menlo" w:eastAsia="Times New Roman" w:hAnsi="Menlo" w:cs="Menlo"/>
+          <w:color w:val="D7DEEA"/>
+          <w:sz w:val="18"/>
+          <w:szCs w:val="18"/>
+        </w:rPr>
+        <w:t>=</w:t>
+      </w:r>
+      <w:r>
+        <w:rPr>
+          <w:rFonts w:ascii="Menlo" w:eastAsia="Times New Roman" w:hAnsi="Menlo" w:cs="Menlo"/>
+          <w:color w:val="EEFFFF"/>
+          <w:sz w:val="18"/>
+          <w:szCs w:val="18"/>
+        </w:rPr>
+        <w:t xml:space="preserve"> </w:t>
+      </w:r>
+      <w:proofErr w:type="spellStart"/>
+      <w:proofErr w:type="gramStart"/>
+      <w:r>
+        <w:rPr>
+          <w:rFonts w:ascii="Menlo" w:eastAsia="Times New Roman" w:hAnsi="Menlo" w:cs="Menlo"/>
+          <w:color w:val="FFFFFF"/>
+          <w:sz w:val="18"/>
+          <w:szCs w:val="18"/>
+        </w:rPr>
+        <w:t>str</w:t>
+      </w:r>
+      <w:r>
+        <w:rPr>
+          <w:rFonts w:ascii="Menlo" w:eastAsia="Times New Roman" w:hAnsi="Menlo" w:cs="Menlo"/>
+          <w:color w:val="88C6BE"/>
+          <w:sz w:val="18"/>
+          <w:szCs w:val="18"/>
+        </w:rPr>
+        <w:t>.</w:t>
+      </w:r>
+      <w:r>
+        <w:rPr>
+          <w:rFonts w:ascii="Menlo" w:eastAsia="Times New Roman" w:hAnsi="Menlo" w:cs="Menlo"/>
+          <w:color w:val="79B6F2"/>
+          <w:sz w:val="18"/>
+          <w:szCs w:val="18"/>
+        </w:rPr>
+        <w:t>find</w:t>
+      </w:r>
+      <w:proofErr w:type="spellEnd"/>
+      <w:proofErr w:type="gramEnd"/>
+      <w:r>
+        <w:rPr>
+          <w:rFonts w:ascii="Menlo" w:eastAsia="Times New Roman" w:hAnsi="Menlo" w:cs="Menlo"/>
+          <w:color w:val="88C6BE"/>
+          <w:sz w:val="18"/>
+          <w:szCs w:val="18"/>
+        </w:rPr>
+        <w:t>('</w:t>
+      </w:r>
+      <w:r>
+        <w:rPr>
+          <w:rFonts w:ascii="Menlo" w:eastAsia="Times New Roman" w:hAnsi="Menlo" w:cs="Menlo"/>
+          <w:color w:val="C3E88D"/>
+          <w:sz w:val="18"/>
+          <w:szCs w:val="18"/>
+        </w:rPr>
+        <w:t>*</w:t>
+      </w:r>
+      <w:r>
+        <w:rPr>
+          <w:rFonts w:ascii="Menlo" w:eastAsia="Times New Roman" w:hAnsi="Menlo" w:cs="Menlo"/>
+          <w:color w:val="88C6BE"/>
+          <w:sz w:val="18"/>
+          <w:szCs w:val="18"/>
+        </w:rPr>
+        <w:t>')</w:t>
+      </w:r>
+      <w:r>
+        <w:rPr>
+          <w:rFonts w:ascii="Menlo" w:eastAsia="Times New Roman" w:hAnsi="Menlo" w:cs="Menlo"/>
+          <w:color w:val="FC929E"/>
+          <w:sz w:val="18"/>
+          <w:szCs w:val="18"/>
+        </w:rPr>
+        <w:t>;</w:t>
+      </w:r>
+    </w:p>
+    <w:p>
+      <w:pPr>
+        <w:shd w:val="clear" w:color="auto" w:fill="131010"/>
+        <w:spacing w:after="0" w:line="270" w:lineRule="atLeast"/>
+        <w:rPr>
+          <w:rFonts w:ascii="Menlo" w:eastAsia="Times New Roman" w:hAnsi="Menlo" w:cs="Menlo"/>
+          <w:color w:val="EEFFFF"/>
+          <w:sz w:val="18"/>
+          <w:szCs w:val="18"/>
+        </w:rPr>
+      </w:pPr>
+      <w:r>
+        <w:rPr>
+          <w:rFonts w:ascii="Menlo" w:eastAsia="Times New Roman" w:hAnsi="Menlo" w:cs="Menlo"/>
+          <w:color w:val="EEFFFF"/>
+          <w:sz w:val="18"/>
+          <w:szCs w:val="18"/>
+        </w:rPr>
+        <w:t xml:space="preserve">    </w:t>
+      </w:r>
+      <w:r>
+        <w:rPr>
+          <w:rFonts w:ascii="Menlo" w:eastAsia="Times New Roman" w:hAnsi="Menlo" w:cs="Menlo"/>
+          <w:color w:val="89DDFF"/>
+          <w:sz w:val="18"/>
+          <w:szCs w:val="18"/>
+        </w:rPr>
+        <w:t>while</w:t>
+      </w:r>
+      <w:r>
+        <w:rPr>
+          <w:rFonts w:ascii="Menlo" w:eastAsia="Times New Roman" w:hAnsi="Menlo" w:cs="Menlo"/>
+          <w:color w:val="EEFFFF"/>
+          <w:sz w:val="18"/>
+          <w:szCs w:val="18"/>
+        </w:rPr>
+        <w:t xml:space="preserve"> </w:t>
+      </w:r>
+      <w:r>
+        <w:rPr>
+          <w:rFonts w:ascii="Menlo" w:eastAsia="Times New Roman" w:hAnsi="Menlo" w:cs="Menlo"/>
+          <w:color w:val="88C6BE"/>
+          <w:sz w:val="18"/>
+          <w:szCs w:val="18"/>
+        </w:rPr>
+        <w:t>(</w:t>
+      </w:r>
+      <w:proofErr w:type="spellStart"/>
+      <w:proofErr w:type="gramStart"/>
+      <w:r>
+        <w:rPr>
+          <w:rFonts w:ascii="Menlo" w:eastAsia="Times New Roman" w:hAnsi="Menlo" w:cs="Menlo"/>
+          <w:color w:val="EEFFFF"/>
+          <w:sz w:val="18"/>
+          <w:szCs w:val="18"/>
+        </w:rPr>
+        <w:t>startOfComment</w:t>
+      </w:r>
+      <w:proofErr w:type="spellEnd"/>
+      <w:r>
+        <w:rPr>
+          <w:rFonts w:ascii="Menlo" w:eastAsia="Times New Roman" w:hAnsi="Menlo" w:cs="Menlo"/>
+          <w:color w:val="EEFFFF"/>
+          <w:sz w:val="18"/>
+          <w:szCs w:val="18"/>
+        </w:rPr>
+        <w:t xml:space="preserve"> </w:t>
+      </w:r>
+      <w:r>
+        <w:rPr>
+          <w:rFonts w:ascii="Menlo" w:eastAsia="Times New Roman" w:hAnsi="Menlo" w:cs="Menlo"/>
+          <w:color w:val="D7DEEA"/>
+          <w:sz w:val="18"/>
+          <w:szCs w:val="18"/>
+        </w:rPr>
+        <w:t>!</w:t>
+      </w:r>
+      <w:proofErr w:type="gramEnd"/>
+      <w:r>
+        <w:rPr>
+          <w:rFonts w:ascii="Menlo" w:eastAsia="Times New Roman" w:hAnsi="Menlo" w:cs="Menlo"/>
+          <w:color w:val="D7DEEA"/>
+          <w:sz w:val="18"/>
+          <w:szCs w:val="18"/>
+        </w:rPr>
+        <w:t>=</w:t>
+      </w:r>
+      <w:r>
+        <w:rPr>
+          <w:rFonts w:ascii="Menlo" w:eastAsia="Times New Roman" w:hAnsi="Menlo" w:cs="Menlo"/>
+          <w:color w:val="EEFFFF"/>
+          <w:sz w:val="18"/>
+          <w:szCs w:val="18"/>
+        </w:rPr>
+        <w:t xml:space="preserve"> </w:t>
+      </w:r>
+      <w:r>
+        <w:rPr>
+          <w:rFonts w:ascii="Menlo" w:eastAsia="Times New Roman" w:hAnsi="Menlo" w:cs="Menlo"/>
+          <w:color w:val="FAC863"/>
+          <w:sz w:val="18"/>
+          <w:szCs w:val="18"/>
+        </w:rPr>
+        <w:t>string</w:t>
+      </w:r>
+      <w:r>
+        <w:rPr>
+          <w:rFonts w:ascii="Menlo" w:eastAsia="Times New Roman" w:hAnsi="Menlo" w:cs="Menlo"/>
+          <w:color w:val="88C6BE"/>
+          <w:sz w:val="18"/>
+          <w:szCs w:val="18"/>
+        </w:rPr>
+        <w:t>::</w:t>
+      </w:r>
+      <w:proofErr w:type="spellStart"/>
+      <w:r>
+        <w:rPr>
+          <w:rFonts w:ascii="Menlo" w:eastAsia="Times New Roman" w:hAnsi="Menlo" w:cs="Menlo"/>
+          <w:color w:val="EEFFFF"/>
+          <w:sz w:val="18"/>
+          <w:szCs w:val="18"/>
+        </w:rPr>
+        <w:t>npos</w:t>
+      </w:r>
+      <w:proofErr w:type="spellEnd"/>
+      <w:r>
+        <w:rPr>
+          <w:rFonts w:ascii="Menlo" w:eastAsia="Times New Roman" w:hAnsi="Menlo" w:cs="Menlo"/>
+          <w:color w:val="88C6BE"/>
+          <w:sz w:val="18"/>
+          <w:szCs w:val="18"/>
+        </w:rPr>
+        <w:t>)</w:t>
+      </w:r>
+      <w:r>
+        <w:rPr>
+          <w:rFonts w:ascii="Menlo" w:eastAsia="Times New Roman" w:hAnsi="Menlo" w:cs="Menlo"/>
+          <w:i/>
+          <w:iCs/>
+          <w:color w:val="B2B2B2"/>
+          <w:sz w:val="18"/>
+          <w:szCs w:val="18"/>
+        </w:rPr>
+        <w:t xml:space="preserve"> // if another '*' is found</w:t>
+      </w:r>
+    </w:p>
+    <w:p>
+      <w:pPr>
+        <w:shd w:val="clear" w:color="auto" w:fill="131010"/>
+        <w:spacing w:after="0" w:line="270" w:lineRule="atLeast"/>
+        <w:rPr>
+          <w:rFonts w:ascii="Menlo" w:eastAsia="Times New Roman" w:hAnsi="Menlo" w:cs="Menlo"/>
+          <w:color w:val="EEFFFF"/>
+          <w:sz w:val="18"/>
+          <w:szCs w:val="18"/>
+        </w:rPr>
+      </w:pPr>
+      <w:r>
+        <w:rPr>
+          <w:rFonts w:ascii="Menlo" w:eastAsia="Times New Roman" w:hAnsi="Menlo" w:cs="Menlo"/>
+          <w:color w:val="EEFFFF"/>
+          <w:sz w:val="18"/>
+          <w:szCs w:val="18"/>
+        </w:rPr>
+        <w:t xml:space="preserve">    </w:t>
+      </w:r>
+      <w:r>
+        <w:rPr>
+          <w:rFonts w:ascii="Menlo" w:eastAsia="Times New Roman" w:hAnsi="Menlo" w:cs="Menlo"/>
+          <w:color w:val="88C6BE"/>
+          <w:sz w:val="18"/>
+          <w:szCs w:val="18"/>
+        </w:rPr>
+        <w:t>{</w:t>
+      </w:r>
+    </w:p>
+    <w:p>
+      <w:pPr>
+        <w:shd w:val="clear" w:color="auto" w:fill="131010"/>
+        <w:spacing w:after="0" w:line="270" w:lineRule="atLeast"/>
+        <w:rPr>
+          <w:rFonts w:ascii="Menlo" w:eastAsia="Times New Roman" w:hAnsi="Menlo" w:cs="Menlo"/>
+          <w:color w:val="EEFFFF"/>
+          <w:sz w:val="18"/>
+          <w:szCs w:val="18"/>
+        </w:rPr>
+      </w:pPr>
+      <w:r>
+        <w:rPr>
+          <w:rFonts w:ascii="Menlo" w:eastAsia="Times New Roman" w:hAnsi="Menlo" w:cs="Menlo"/>
+          <w:color w:val="EEFFFF"/>
+          <w:sz w:val="18"/>
+          <w:szCs w:val="18"/>
+        </w:rPr>
+        <w:t xml:space="preserve">        </w:t>
+      </w:r>
+      <w:proofErr w:type="spellStart"/>
+      <w:r>
+        <w:rPr>
+          <w:rFonts w:ascii="Menlo" w:eastAsia="Times New Roman" w:hAnsi="Menlo" w:cs="Menlo"/>
+          <w:color w:val="FAC863"/>
+          <w:sz w:val="18"/>
+          <w:szCs w:val="18"/>
+        </w:rPr>
+        <w:t>size_t</w:t>
+      </w:r>
+      <w:proofErr w:type="spellEnd"/>
+      <w:r>
+        <w:rPr>
+          <w:rFonts w:ascii="Menlo" w:eastAsia="Times New Roman" w:hAnsi="Menlo" w:cs="Menlo"/>
+          <w:color w:val="EEFFFF"/>
+          <w:sz w:val="18"/>
+          <w:szCs w:val="18"/>
+        </w:rPr>
+        <w:t xml:space="preserve"> </w:t>
+      </w:r>
+      <w:proofErr w:type="spellStart"/>
+      <w:r>
+        <w:rPr>
+          <w:rFonts w:ascii="Menlo" w:eastAsia="Times New Roman" w:hAnsi="Menlo" w:cs="Menlo"/>
+          <w:color w:val="EEFFFF"/>
+          <w:sz w:val="18"/>
+          <w:szCs w:val="18"/>
+        </w:rPr>
+        <w:t>endOfComment</w:t>
+      </w:r>
+      <w:proofErr w:type="spellEnd"/>
+      <w:r>
+        <w:rPr>
+          <w:rFonts w:ascii="Menlo" w:eastAsia="Times New Roman" w:hAnsi="Menlo" w:cs="Menlo"/>
+          <w:color w:val="EEFFFF"/>
+          <w:sz w:val="18"/>
+          <w:szCs w:val="18"/>
+        </w:rPr>
+        <w:t xml:space="preserve"> </w:t>
+      </w:r>
+      <w:r>
+        <w:rPr>
+          <w:rFonts w:ascii="Menlo" w:eastAsia="Times New Roman" w:hAnsi="Menlo" w:cs="Menlo"/>
+          <w:color w:val="D7DEEA"/>
+          <w:sz w:val="18"/>
+          <w:szCs w:val="18"/>
+        </w:rPr>
+        <w:t>=</w:t>
+      </w:r>
+      <w:r>
+        <w:rPr>
+          <w:rFonts w:ascii="Menlo" w:eastAsia="Times New Roman" w:hAnsi="Menlo" w:cs="Menlo"/>
+          <w:color w:val="EEFFFF"/>
+          <w:sz w:val="18"/>
+          <w:szCs w:val="18"/>
+        </w:rPr>
+        <w:t xml:space="preserve"> </w:t>
+      </w:r>
+      <w:proofErr w:type="spellStart"/>
+      <w:proofErr w:type="gramStart"/>
+      <w:r>
+        <w:rPr>
+          <w:rFonts w:ascii="Menlo" w:eastAsia="Times New Roman" w:hAnsi="Menlo" w:cs="Menlo"/>
+          <w:color w:val="FFFFFF"/>
+          <w:sz w:val="18"/>
+          <w:szCs w:val="18"/>
+        </w:rPr>
+        <w:t>str</w:t>
+      </w:r>
+      <w:r>
+        <w:rPr>
+          <w:rFonts w:ascii="Menlo" w:eastAsia="Times New Roman" w:hAnsi="Menlo" w:cs="Menlo"/>
+          <w:color w:val="88C6BE"/>
+          <w:sz w:val="18"/>
+          <w:szCs w:val="18"/>
+        </w:rPr>
+        <w:t>.</w:t>
+      </w:r>
+      <w:r>
+        <w:rPr>
+          <w:rFonts w:ascii="Menlo" w:eastAsia="Times New Roman" w:hAnsi="Menlo" w:cs="Menlo"/>
+          <w:color w:val="79B6F2"/>
+          <w:sz w:val="18"/>
+          <w:szCs w:val="18"/>
+        </w:rPr>
+        <w:t>find</w:t>
+      </w:r>
+      <w:proofErr w:type="spellEnd"/>
+      <w:proofErr w:type="gramEnd"/>
+      <w:r>
+        <w:rPr>
+          <w:rFonts w:ascii="Menlo" w:eastAsia="Times New Roman" w:hAnsi="Menlo" w:cs="Menlo"/>
+          <w:color w:val="88C6BE"/>
+          <w:sz w:val="18"/>
+          <w:szCs w:val="18"/>
+        </w:rPr>
+        <w:t>('</w:t>
+      </w:r>
+      <w:r>
+        <w:rPr>
+          <w:rFonts w:ascii="Menlo" w:eastAsia="Times New Roman" w:hAnsi="Menlo" w:cs="Menlo"/>
+          <w:color w:val="C3E88D"/>
+          <w:sz w:val="18"/>
+          <w:szCs w:val="18"/>
+        </w:rPr>
+        <w:t>*</w:t>
+      </w:r>
+      <w:r>
+        <w:rPr>
+          <w:rFonts w:ascii="Menlo" w:eastAsia="Times New Roman" w:hAnsi="Menlo" w:cs="Menlo"/>
+          <w:color w:val="88C6BE"/>
+          <w:sz w:val="18"/>
+          <w:szCs w:val="18"/>
+        </w:rPr>
+        <w:t>',</w:t>
+      </w:r>
+      <w:r>
+        <w:rPr>
+          <w:rFonts w:ascii="Menlo" w:eastAsia="Times New Roman" w:hAnsi="Menlo" w:cs="Menlo"/>
+          <w:color w:val="EEFFFF"/>
+          <w:sz w:val="18"/>
+          <w:szCs w:val="18"/>
+        </w:rPr>
+        <w:t xml:space="preserve"> </w:t>
+      </w:r>
+      <w:proofErr w:type="spellStart"/>
+      <w:r>
+        <w:rPr>
+          <w:rFonts w:ascii="Menlo" w:eastAsia="Times New Roman" w:hAnsi="Menlo" w:cs="Menlo"/>
+          <w:color w:val="EEFFFF"/>
+          <w:sz w:val="18"/>
+          <w:szCs w:val="18"/>
+        </w:rPr>
+        <w:t>startOfComment</w:t>
+      </w:r>
+      <w:proofErr w:type="spellEnd"/>
+      <w:r>
+        <w:rPr>
+          <w:rFonts w:ascii="Menlo" w:eastAsia="Times New Roman" w:hAnsi="Menlo" w:cs="Menlo"/>
+          <w:color w:val="EEFFFF"/>
+          <w:sz w:val="18"/>
+          <w:szCs w:val="18"/>
+        </w:rPr>
+        <w:t xml:space="preserve"> </w:t>
+      </w:r>
+      <w:r>
+        <w:rPr>
+          <w:rFonts w:ascii="Menlo" w:eastAsia="Times New Roman" w:hAnsi="Menlo" w:cs="Menlo"/>
+          <w:color w:val="D7DEEA"/>
+          <w:sz w:val="18"/>
+          <w:szCs w:val="18"/>
+        </w:rPr>
+        <w:t>+</w:t>
+      </w:r>
+      <w:r>
+        <w:rPr>
+          <w:rFonts w:ascii="Menlo" w:eastAsia="Times New Roman" w:hAnsi="Menlo" w:cs="Menlo"/>
+          <w:color w:val="EEFFFF"/>
+          <w:sz w:val="18"/>
+          <w:szCs w:val="18"/>
+        </w:rPr>
+        <w:t xml:space="preserve"> </w:t>
+      </w:r>
+      <w:r>
+        <w:rPr>
+          <w:rFonts w:ascii="Menlo" w:eastAsia="Times New Roman" w:hAnsi="Menlo" w:cs="Menlo"/>
+          <w:color w:val="FC929E"/>
+          <w:sz w:val="18"/>
+          <w:szCs w:val="18"/>
+        </w:rPr>
+        <w:t>1</w:t>
+      </w:r>
+      <w:r>
+        <w:rPr>
+          <w:rFonts w:ascii="Menlo" w:eastAsia="Times New Roman" w:hAnsi="Menlo" w:cs="Menlo"/>
+          <w:color w:val="88C6BE"/>
+          <w:sz w:val="18"/>
+          <w:szCs w:val="18"/>
+        </w:rPr>
+        <w:t>)</w:t>
+      </w:r>
+      <w:r>
+        <w:rPr>
+          <w:rFonts w:ascii="Menlo" w:eastAsia="Times New Roman" w:hAnsi="Menlo" w:cs="Menlo"/>
+          <w:color w:val="FC929E"/>
+          <w:sz w:val="18"/>
+          <w:szCs w:val="18"/>
+        </w:rPr>
+        <w:t>;</w:t>
+      </w:r>
+    </w:p>
+    <w:p>
+      <w:pPr>
+        <w:shd w:val="clear" w:color="auto" w:fill="131010"/>
+        <w:spacing w:after="0" w:line="270" w:lineRule="atLeast"/>
+        <w:rPr>
+          <w:rFonts w:ascii="Menlo" w:eastAsia="Times New Roman" w:hAnsi="Menlo" w:cs="Menlo"/>
+          <w:color w:val="EEFFFF"/>
+          <w:sz w:val="18"/>
+          <w:szCs w:val="18"/>
+        </w:rPr>
+      </w:pPr>
+      <w:r>
+        <w:rPr>
+          <w:rFonts w:ascii="Menlo" w:eastAsia="Times New Roman" w:hAnsi="Menlo" w:cs="Menlo"/>
+          <w:color w:val="EEFFFF"/>
+          <w:sz w:val="18"/>
+          <w:szCs w:val="18"/>
+        </w:rPr>
+        <w:t xml:space="preserve">        </w:t>
+      </w:r>
+      <w:r>
+        <w:rPr>
+          <w:rFonts w:ascii="Menlo" w:eastAsia="Times New Roman" w:hAnsi="Menlo" w:cs="Menlo"/>
+          <w:color w:val="89DDFF"/>
+          <w:sz w:val="18"/>
+          <w:szCs w:val="18"/>
+        </w:rPr>
+        <w:t>if</w:t>
+      </w:r>
+      <w:r>
+        <w:rPr>
+          <w:rFonts w:ascii="Menlo" w:eastAsia="Times New Roman" w:hAnsi="Menlo" w:cs="Menlo"/>
+          <w:color w:val="EEFFFF"/>
+          <w:sz w:val="18"/>
+          <w:szCs w:val="18"/>
+        </w:rPr>
+        <w:t xml:space="preserve"> </w:t>
+      </w:r>
+      <w:r>
+        <w:rPr>
+          <w:rFonts w:ascii="Menlo" w:eastAsia="Times New Roman" w:hAnsi="Menlo" w:cs="Menlo"/>
+          <w:color w:val="88C6BE"/>
+          <w:sz w:val="18"/>
+          <w:szCs w:val="18"/>
+        </w:rPr>
+        <w:t>(</w:t>
+      </w:r>
+      <w:proofErr w:type="spellStart"/>
+      <w:r>
+        <w:rPr>
+          <w:rFonts w:ascii="Menlo" w:eastAsia="Times New Roman" w:hAnsi="Menlo" w:cs="Menlo"/>
+          <w:color w:val="EEFFFF"/>
+          <w:sz w:val="18"/>
+          <w:szCs w:val="18"/>
+        </w:rPr>
+        <w:t>endOfComment</w:t>
+      </w:r>
+      <w:proofErr w:type="spellEnd"/>
+      <w:r>
+        <w:rPr>
+          <w:rFonts w:ascii="Menlo" w:eastAsia="Times New Roman" w:hAnsi="Menlo" w:cs="Menlo"/>
+          <w:color w:val="EEFFFF"/>
+          <w:sz w:val="18"/>
+          <w:szCs w:val="18"/>
+        </w:rPr>
+        <w:t xml:space="preserve"> </w:t>
+      </w:r>
+      <w:r>
+        <w:rPr>
+          <w:rFonts w:ascii="Menlo" w:eastAsia="Times New Roman" w:hAnsi="Menlo" w:cs="Menlo"/>
+          <w:color w:val="D7DEEA"/>
+          <w:sz w:val="18"/>
+          <w:szCs w:val="18"/>
+        </w:rPr>
+        <w:t>==</w:t>
+      </w:r>
+      <w:r>
+        <w:rPr>
+          <w:rFonts w:ascii="Menlo" w:eastAsia="Times New Roman" w:hAnsi="Menlo" w:cs="Menlo"/>
+          <w:color w:val="EEFFFF"/>
+          <w:sz w:val="18"/>
+          <w:szCs w:val="18"/>
+        </w:rPr>
+        <w:t xml:space="preserve"> </w:t>
+      </w:r>
+      <w:proofErr w:type="gramStart"/>
+      <w:r>
+        <w:rPr>
+          <w:rFonts w:ascii="Menlo" w:eastAsia="Times New Roman" w:hAnsi="Menlo" w:cs="Menlo"/>
+          <w:color w:val="FAC863"/>
+          <w:sz w:val="18"/>
+          <w:szCs w:val="18"/>
+        </w:rPr>
+        <w:t>string</w:t>
+      </w:r>
+      <w:r>
+        <w:rPr>
+          <w:rFonts w:ascii="Menlo" w:eastAsia="Times New Roman" w:hAnsi="Menlo" w:cs="Menlo"/>
+          <w:color w:val="88C6BE"/>
+          <w:sz w:val="18"/>
+          <w:szCs w:val="18"/>
+        </w:rPr>
+        <w:t>::</w:t>
+      </w:r>
+      <w:proofErr w:type="spellStart"/>
+      <w:proofErr w:type="gramEnd"/>
+      <w:r>
+        <w:rPr>
+          <w:rFonts w:ascii="Menlo" w:eastAsia="Times New Roman" w:hAnsi="Menlo" w:cs="Menlo"/>
+          <w:color w:val="EEFFFF"/>
+          <w:sz w:val="18"/>
+          <w:szCs w:val="18"/>
+        </w:rPr>
+        <w:t>npos</w:t>
+      </w:r>
+      <w:proofErr w:type="spellEnd"/>
+      <w:r>
+        <w:rPr>
+          <w:rFonts w:ascii="Menlo" w:eastAsia="Times New Roman" w:hAnsi="Menlo" w:cs="Menlo"/>
+          <w:color w:val="88C6BE"/>
+          <w:sz w:val="18"/>
+          <w:szCs w:val="18"/>
+        </w:rPr>
+        <w:t>)</w:t>
+      </w:r>
+      <w:r>
+        <w:rPr>
+          <w:rFonts w:ascii="Menlo" w:eastAsia="Times New Roman" w:hAnsi="Menlo" w:cs="Menlo"/>
+          <w:i/>
+          <w:iCs/>
+          <w:color w:val="B2B2B2"/>
+          <w:sz w:val="18"/>
+          <w:szCs w:val="18"/>
+        </w:rPr>
+        <w:t xml:space="preserve"> // there is no other '*'</w:t>
+      </w:r>
+    </w:p>
+    <w:p>
+      <w:pPr>
+        <w:shd w:val="clear" w:color="auto" w:fill="131010"/>
+        <w:spacing w:after="0" w:line="270" w:lineRule="atLeast"/>
+        <w:rPr>
+          <w:rFonts w:ascii="Menlo" w:eastAsia="Times New Roman" w:hAnsi="Menlo" w:cs="Menlo"/>
+          <w:color w:val="EEFFFF"/>
+          <w:sz w:val="18"/>
+          <w:szCs w:val="18"/>
+        </w:rPr>
+      </w:pPr>
+      <w:r>
+        <w:rPr>
+          <w:rFonts w:ascii="Menlo" w:eastAsia="Times New Roman" w:hAnsi="Menlo" w:cs="Menlo"/>
+          <w:color w:val="EEFFFF"/>
+          <w:sz w:val="18"/>
+          <w:szCs w:val="18"/>
+        </w:rPr>
+        <w:t xml:space="preserve">            </w:t>
+      </w:r>
+      <w:proofErr w:type="gramStart"/>
+      <w:r>
+        <w:rPr>
+          <w:rFonts w:ascii="Menlo" w:eastAsia="Times New Roman" w:hAnsi="Menlo" w:cs="Menlo"/>
+          <w:color w:val="89DDFF"/>
+          <w:sz w:val="18"/>
+          <w:szCs w:val="18"/>
+        </w:rPr>
+        <w:t>break</w:t>
+      </w:r>
+      <w:r>
+        <w:rPr>
+          <w:rFonts w:ascii="Menlo" w:eastAsia="Times New Roman" w:hAnsi="Menlo" w:cs="Menlo"/>
+          <w:color w:val="FC929E"/>
+          <w:sz w:val="18"/>
+          <w:szCs w:val="18"/>
+        </w:rPr>
+        <w:t>;</w:t>
+      </w:r>
+      <w:proofErr w:type="gramEnd"/>
+    </w:p>
+    <w:p>
+      <w:pPr>
+        <w:shd w:val="clear" w:color="auto" w:fill="131010"/>
+        <w:spacing w:after="0" w:line="270" w:lineRule="atLeast"/>
+        <w:rPr>
+          <w:rFonts w:ascii="Menlo" w:eastAsia="Times New Roman" w:hAnsi="Menlo" w:cs="Menlo"/>
+          <w:color w:val="EEFFFF"/>
+          <w:sz w:val="18"/>
+          <w:szCs w:val="18"/>
+        </w:rPr>
+      </w:pPr>
+      <w:r>
+        <w:rPr>
+          <w:rFonts w:ascii="Menlo" w:eastAsia="Times New Roman" w:hAnsi="Menlo" w:cs="Menlo"/>
+          <w:color w:val="EEFFFF"/>
+          <w:sz w:val="18"/>
+          <w:szCs w:val="18"/>
+        </w:rPr>
+        <w:lastRenderedPageBreak/>
+        <w:t xml:space="preserve">        </w:t>
+      </w:r>
+      <w:r>
+        <w:rPr>
+          <w:rFonts w:ascii="Menlo" w:eastAsia="Times New Roman" w:hAnsi="Menlo" w:cs="Menlo"/>
+          <w:color w:val="89DDFF"/>
+          <w:sz w:val="18"/>
+          <w:szCs w:val="18"/>
+        </w:rPr>
+        <w:t>return</w:t>
+      </w:r>
+      <w:r>
+        <w:rPr>
+          <w:rFonts w:ascii="Menlo" w:eastAsia="Times New Roman" w:hAnsi="Menlo" w:cs="Menlo"/>
+          <w:color w:val="EEFFFF"/>
+          <w:sz w:val="18"/>
+          <w:szCs w:val="18"/>
+        </w:rPr>
+        <w:t xml:space="preserve"> </w:t>
+      </w:r>
+      <w:proofErr w:type="spellStart"/>
+      <w:proofErr w:type="gramStart"/>
+      <w:r>
+        <w:rPr>
+          <w:rFonts w:ascii="Menlo" w:eastAsia="Times New Roman" w:hAnsi="Menlo" w:cs="Menlo"/>
+          <w:color w:val="FFFFFF"/>
+          <w:sz w:val="18"/>
+          <w:szCs w:val="18"/>
+        </w:rPr>
+        <w:t>str</w:t>
+      </w:r>
+      <w:r>
+        <w:rPr>
+          <w:rFonts w:ascii="Menlo" w:eastAsia="Times New Roman" w:hAnsi="Menlo" w:cs="Menlo"/>
+          <w:color w:val="88C6BE"/>
+          <w:sz w:val="18"/>
+          <w:szCs w:val="18"/>
+        </w:rPr>
+        <w:t>.</w:t>
+      </w:r>
+      <w:r>
+        <w:rPr>
+          <w:rFonts w:ascii="Menlo" w:eastAsia="Times New Roman" w:hAnsi="Menlo" w:cs="Menlo"/>
+          <w:color w:val="79B6F2"/>
+          <w:sz w:val="18"/>
+          <w:szCs w:val="18"/>
+        </w:rPr>
+        <w:t>substr</w:t>
+      </w:r>
+      <w:proofErr w:type="spellEnd"/>
+      <w:proofErr w:type="gramEnd"/>
+      <w:r>
+        <w:rPr>
+          <w:rFonts w:ascii="Menlo" w:eastAsia="Times New Roman" w:hAnsi="Menlo" w:cs="Menlo"/>
+          <w:color w:val="88C6BE"/>
+          <w:sz w:val="18"/>
+          <w:szCs w:val="18"/>
+        </w:rPr>
+        <w:t>(</w:t>
+      </w:r>
+      <w:r>
+        <w:rPr>
+          <w:rFonts w:ascii="Menlo" w:eastAsia="Times New Roman" w:hAnsi="Menlo" w:cs="Menlo"/>
+          <w:color w:val="FC929E"/>
+          <w:sz w:val="18"/>
+          <w:szCs w:val="18"/>
+        </w:rPr>
+        <w:t>0</w:t>
+      </w:r>
+      <w:r>
+        <w:rPr>
+          <w:rFonts w:ascii="Menlo" w:eastAsia="Times New Roman" w:hAnsi="Menlo" w:cs="Menlo"/>
+          <w:color w:val="88C6BE"/>
+          <w:sz w:val="18"/>
+          <w:szCs w:val="18"/>
+        </w:rPr>
+        <w:t>,</w:t>
+      </w:r>
+      <w:r>
+        <w:rPr>
+          <w:rFonts w:ascii="Menlo" w:eastAsia="Times New Roman" w:hAnsi="Menlo" w:cs="Menlo"/>
+          <w:color w:val="EEFFFF"/>
+          <w:sz w:val="18"/>
+          <w:szCs w:val="18"/>
+        </w:rPr>
+        <w:t xml:space="preserve"> </w:t>
+      </w:r>
+      <w:proofErr w:type="spellStart"/>
+      <w:r>
+        <w:rPr>
+          <w:rFonts w:ascii="Menlo" w:eastAsia="Times New Roman" w:hAnsi="Menlo" w:cs="Menlo"/>
+          <w:color w:val="EEFFFF"/>
+          <w:sz w:val="18"/>
+          <w:szCs w:val="18"/>
+        </w:rPr>
+        <w:t>startOfComment</w:t>
+      </w:r>
+      <w:proofErr w:type="spellEnd"/>
+      <w:r>
+        <w:rPr>
+          <w:rFonts w:ascii="Menlo" w:eastAsia="Times New Roman" w:hAnsi="Menlo" w:cs="Menlo"/>
+          <w:color w:val="88C6BE"/>
+          <w:sz w:val="18"/>
+          <w:szCs w:val="18"/>
+        </w:rPr>
+        <w:t>)</w:t>
+      </w:r>
+      <w:r>
+        <w:rPr>
+          <w:rFonts w:ascii="Menlo" w:eastAsia="Times New Roman" w:hAnsi="Menlo" w:cs="Menlo"/>
+          <w:color w:val="EEFFFF"/>
+          <w:sz w:val="18"/>
+          <w:szCs w:val="18"/>
+        </w:rPr>
+        <w:t xml:space="preserve"> </w:t>
+      </w:r>
+      <w:r>
+        <w:rPr>
+          <w:rFonts w:ascii="Menlo" w:eastAsia="Times New Roman" w:hAnsi="Menlo" w:cs="Menlo"/>
+          <w:color w:val="79B6F2"/>
+          <w:sz w:val="18"/>
+          <w:szCs w:val="18"/>
+        </w:rPr>
+        <w:t>+</w:t>
+      </w:r>
+      <w:r>
+        <w:rPr>
+          <w:rFonts w:ascii="Menlo" w:eastAsia="Times New Roman" w:hAnsi="Menlo" w:cs="Menlo"/>
+          <w:color w:val="EEFFFF"/>
+          <w:sz w:val="18"/>
+          <w:szCs w:val="18"/>
+        </w:rPr>
+        <w:t xml:space="preserve"> </w:t>
+      </w:r>
+      <w:proofErr w:type="spellStart"/>
+      <w:r>
+        <w:rPr>
+          <w:rFonts w:ascii="Menlo" w:eastAsia="Times New Roman" w:hAnsi="Menlo" w:cs="Menlo"/>
+          <w:color w:val="FFFFFF"/>
+          <w:sz w:val="18"/>
+          <w:szCs w:val="18"/>
+        </w:rPr>
+        <w:t>str</w:t>
+      </w:r>
+      <w:r>
+        <w:rPr>
+          <w:rFonts w:ascii="Menlo" w:eastAsia="Times New Roman" w:hAnsi="Menlo" w:cs="Menlo"/>
+          <w:color w:val="88C6BE"/>
+          <w:sz w:val="18"/>
+          <w:szCs w:val="18"/>
+        </w:rPr>
+        <w:t>.</w:t>
+      </w:r>
+      <w:r>
+        <w:rPr>
+          <w:rFonts w:ascii="Menlo" w:eastAsia="Times New Roman" w:hAnsi="Menlo" w:cs="Menlo"/>
+          <w:color w:val="79B6F2"/>
+          <w:sz w:val="18"/>
+          <w:szCs w:val="18"/>
+        </w:rPr>
+        <w:t>substr</w:t>
+      </w:r>
+      <w:proofErr w:type="spellEnd"/>
+      <w:r>
+        <w:rPr>
+          <w:rFonts w:ascii="Menlo" w:eastAsia="Times New Roman" w:hAnsi="Menlo" w:cs="Menlo"/>
+          <w:color w:val="88C6BE"/>
+          <w:sz w:val="18"/>
+          <w:szCs w:val="18"/>
+        </w:rPr>
+        <w:t>(</w:t>
+      </w:r>
+      <w:proofErr w:type="spellStart"/>
+      <w:r>
+        <w:rPr>
+          <w:rFonts w:ascii="Menlo" w:eastAsia="Times New Roman" w:hAnsi="Menlo" w:cs="Menlo"/>
+          <w:color w:val="EEFFFF"/>
+          <w:sz w:val="18"/>
+          <w:szCs w:val="18"/>
+        </w:rPr>
+        <w:t>endOfComment</w:t>
+      </w:r>
+      <w:proofErr w:type="spellEnd"/>
+      <w:r>
+        <w:rPr>
+          <w:rFonts w:ascii="Menlo" w:eastAsia="Times New Roman" w:hAnsi="Menlo" w:cs="Menlo"/>
+          <w:color w:val="EEFFFF"/>
+          <w:sz w:val="18"/>
+          <w:szCs w:val="18"/>
+        </w:rPr>
+        <w:t xml:space="preserve"> </w:t>
+      </w:r>
+      <w:r>
+        <w:rPr>
+          <w:rFonts w:ascii="Menlo" w:eastAsia="Times New Roman" w:hAnsi="Menlo" w:cs="Menlo"/>
+          <w:color w:val="D7DEEA"/>
+          <w:sz w:val="18"/>
+          <w:szCs w:val="18"/>
+        </w:rPr>
+        <w:t>+</w:t>
+      </w:r>
+      <w:r>
+        <w:rPr>
+          <w:rFonts w:ascii="Menlo" w:eastAsia="Times New Roman" w:hAnsi="Menlo" w:cs="Menlo"/>
+          <w:color w:val="EEFFFF"/>
+          <w:sz w:val="18"/>
+          <w:szCs w:val="18"/>
+        </w:rPr>
+        <w:t xml:space="preserve"> </w:t>
+      </w:r>
+      <w:r>
+        <w:rPr>
+          <w:rFonts w:ascii="Menlo" w:eastAsia="Times New Roman" w:hAnsi="Menlo" w:cs="Menlo"/>
+          <w:color w:val="FC929E"/>
+          <w:sz w:val="18"/>
+          <w:szCs w:val="18"/>
+        </w:rPr>
+        <w:t>1</w:t>
+      </w:r>
+      <w:r>
+        <w:rPr>
+          <w:rFonts w:ascii="Menlo" w:eastAsia="Times New Roman" w:hAnsi="Menlo" w:cs="Menlo"/>
+          <w:color w:val="88C6BE"/>
+          <w:sz w:val="18"/>
+          <w:szCs w:val="18"/>
+        </w:rPr>
+        <w:t>)</w:t>
+      </w:r>
+      <w:r>
+        <w:rPr>
+          <w:rFonts w:ascii="Menlo" w:eastAsia="Times New Roman" w:hAnsi="Menlo" w:cs="Menlo"/>
+          <w:color w:val="FC929E"/>
+          <w:sz w:val="18"/>
+          <w:szCs w:val="18"/>
+        </w:rPr>
+        <w:t>;</w:t>
+      </w:r>
+      <w:r>
+        <w:rPr>
+          <w:rFonts w:ascii="Menlo" w:eastAsia="Times New Roman" w:hAnsi="Menlo" w:cs="Menlo"/>
+          <w:i/>
+          <w:iCs/>
+          <w:color w:val="B2B2B2"/>
+          <w:sz w:val="18"/>
+          <w:szCs w:val="18"/>
+        </w:rPr>
+        <w:t xml:space="preserve"> // removing the comment and everything in-between</w:t>
+      </w:r>
+    </w:p>
+    <w:p>
+      <w:pPr>
+        <w:shd w:val="clear" w:color="auto" w:fill="131010"/>
+        <w:spacing w:after="0" w:line="270" w:lineRule="atLeast"/>
+        <w:rPr>
+          <w:rFonts w:ascii="Menlo" w:eastAsia="Times New Roman" w:hAnsi="Menlo" w:cs="Menlo"/>
+          <w:color w:val="EEFFFF"/>
+          <w:sz w:val="18"/>
+          <w:szCs w:val="18"/>
+        </w:rPr>
+      </w:pPr>
+      <w:r>
+        <w:rPr>
+          <w:rFonts w:ascii="Menlo" w:eastAsia="Times New Roman" w:hAnsi="Menlo" w:cs="Menlo"/>
+          <w:color w:val="EEFFFF"/>
+          <w:sz w:val="18"/>
+          <w:szCs w:val="18"/>
+        </w:rPr>
+        <w:t xml:space="preserve">    </w:t>
+      </w:r>
+      <w:r>
+        <w:rPr>
+          <w:rFonts w:ascii="Menlo" w:eastAsia="Times New Roman" w:hAnsi="Menlo" w:cs="Menlo"/>
+          <w:color w:val="88C6BE"/>
+          <w:sz w:val="18"/>
+          <w:szCs w:val="18"/>
+        </w:rPr>
+        <w:t>}</w:t>
+      </w:r>
+    </w:p>
+    <w:p>
+      <w:pPr>
+        <w:shd w:val="clear" w:color="auto" w:fill="131010"/>
+        <w:spacing w:after="0" w:line="270" w:lineRule="atLeast"/>
+        <w:rPr>
+          <w:rFonts w:ascii="Menlo" w:eastAsia="Times New Roman" w:hAnsi="Menlo" w:cs="Menlo"/>
+          <w:color w:val="EEFFFF"/>
+          <w:sz w:val="18"/>
+          <w:szCs w:val="18"/>
+        </w:rPr>
+      </w:pPr>
+      <w:r>
+        <w:rPr>
+          <w:rFonts w:ascii="Menlo" w:eastAsia="Times New Roman" w:hAnsi="Menlo" w:cs="Menlo"/>
+          <w:color w:val="EEFFFF"/>
+          <w:sz w:val="18"/>
+          <w:szCs w:val="18"/>
+        </w:rPr>
+        <w:t xml:space="preserve">    </w:t>
+      </w:r>
+      <w:r>
+        <w:rPr>
+          <w:rFonts w:ascii="Menlo" w:eastAsia="Times New Roman" w:hAnsi="Menlo" w:cs="Menlo"/>
+          <w:color w:val="89DDFF"/>
+          <w:sz w:val="18"/>
+          <w:szCs w:val="18"/>
+        </w:rPr>
+        <w:t>return</w:t>
+      </w:r>
+      <w:r>
+        <w:rPr>
+          <w:rFonts w:ascii="Menlo" w:eastAsia="Times New Roman" w:hAnsi="Menlo" w:cs="Menlo"/>
+          <w:color w:val="EEFFFF"/>
+          <w:sz w:val="18"/>
+          <w:szCs w:val="18"/>
+        </w:rPr>
+        <w:t xml:space="preserve"> </w:t>
+      </w:r>
+      <w:proofErr w:type="gramStart"/>
+      <w:r>
+        <w:rPr>
+          <w:rFonts w:ascii="Menlo" w:eastAsia="Times New Roman" w:hAnsi="Menlo" w:cs="Menlo"/>
+          <w:color w:val="FFFFFF"/>
+          <w:sz w:val="18"/>
+          <w:szCs w:val="18"/>
+        </w:rPr>
+        <w:t>str</w:t>
+      </w:r>
+      <w:r>
+        <w:rPr>
+          <w:rFonts w:ascii="Menlo" w:eastAsia="Times New Roman" w:hAnsi="Menlo" w:cs="Menlo"/>
+          <w:color w:val="FC929E"/>
+          <w:sz w:val="18"/>
+          <w:szCs w:val="18"/>
+        </w:rPr>
+        <w:t>;</w:t>
+      </w:r>
+      <w:proofErr w:type="gramEnd"/>
+    </w:p>
+    <w:p>
+      <w:pPr>
+        <w:shd w:val="clear" w:color="auto" w:fill="131010"/>
+        <w:spacing w:after="0" w:line="270" w:lineRule="atLeast"/>
+        <w:rPr>
+          <w:rFonts w:ascii="Menlo" w:eastAsia="Times New Roman" w:hAnsi="Menlo" w:cs="Menlo"/>
+          <w:color w:val="EEFFFF"/>
+          <w:sz w:val="18"/>
+          <w:szCs w:val="18"/>
+        </w:rPr>
+      </w:pPr>
+      <w:r>
+        <w:rPr>
+          <w:rFonts w:ascii="Menlo" w:eastAsia="Times New Roman" w:hAnsi="Menlo" w:cs="Menlo"/>
+          <w:color w:val="88C6BE"/>
+          <w:sz w:val="18"/>
+          <w:szCs w:val="18"/>
+        </w:rPr>
+        <w:t>}</w:t>
+      </w:r>
+    </w:p>
+    <w:p>
+      <w:pPr>
         <w:spacing w:after="0" w:line="259" w:lineRule="auto"/>
         <w:rPr>
           <w:rFonts w:ascii="Calibri" w:eastAsia="Calibri" w:hAnsi="Calibri" w:cs="Times New Roman"/>
         </w:rPr>
       </w:pPr>
-      <w:r>
-        <w:rPr>
-          <w:rFonts w:ascii="Calibri" w:eastAsia="Calibri" w:hAnsi="Calibri" w:cs="Times New Roman"/>
-        </w:rPr>
-        <w:t>Looking for EOF</w:t>
-      </w:r>
     </w:p>
     <w:p>
       <w:pPr>

</xml_diff>